<commit_message>
need to do more changes to that interview.docx
</commit_message>
<xml_diff>
--- a/Mysite/Resumes/TIBCO/interview.docx
+++ b/Mysite/Resumes/TIBCO/interview.docx
@@ -1,6 +1,6 @@
 
 <file path=word/document.xml><?xml version="1.0" encoding="utf-8"?>
-<w:document xmlns:ve="http://schemas.openxmlformats.org/markup-compatibility/2006" xmlns:o="urn:schemas-microsoft-com:office:office" xmlns:r="http://schemas.openxmlformats.org/officeDocument/2006/relationships" xmlns:m="http://schemas.openxmlformats.org/officeDocument/2006/math" xmlns:v="urn:schemas-microsoft-com:vml" xmlns:wp="http://schemas.openxmlformats.org/drawingml/2006/wordprocessingDrawing" xmlns:w10="urn:schemas-microsoft-com:office:word" xmlns:w="http://schemas.openxmlformats.org/wordprocessingml/2006/main" xmlns:wne="http://schemas.microsoft.com/office/word/2006/wordml">
+<w:document xmlns:wpc="http://schemas.microsoft.com/office/word/2010/wordprocessingCanvas" xmlns:mc="http://schemas.openxmlformats.org/markup-compatibility/2006" xmlns:o="urn:schemas-microsoft-com:office:office" xmlns:r="http://schemas.openxmlformats.org/officeDocument/2006/relationships" xmlns:m="http://schemas.openxmlformats.org/officeDocument/2006/math" xmlns:v="urn:schemas-microsoft-com:vml" xmlns:wp14="http://schemas.microsoft.com/office/word/2010/wordprocessingDrawing" xmlns:wp="http://schemas.openxmlformats.org/drawingml/2006/wordprocessingDrawing" xmlns:w10="urn:schemas-microsoft-com:office:word" xmlns:w="http://schemas.openxmlformats.org/wordprocessingml/2006/main" xmlns:w14="http://schemas.microsoft.com/office/word/2010/wordml" xmlns:wpg="http://schemas.microsoft.com/office/word/2010/wordprocessingGroup" xmlns:wpi="http://schemas.microsoft.com/office/word/2010/wordprocessingInk" xmlns:wne="http://schemas.microsoft.com/office/word/2006/wordml" xmlns:wps="http://schemas.microsoft.com/office/word/2010/wordprocessingShape" mc:Ignorable="w14 wp14">
   <w:body>
     <w:p>
       <w:pPr>
@@ -284,12 +284,39 @@
     </w:p>
     <w:p>
       <w:r>
-        <w:t xml:space="preserve">I am currently finishing my master's degree with the University of New Brunswick.  I have finished all my coursework, so all I have left to do is some minor corrections and writing.  In the meantime, I would like to obtain a position, as I have the time to take on a full time job.  </w:t>
-      </w:r>
-    </w:p>
-    <w:p>
-      <w:r>
-        <w:t xml:space="preserve">I have more than 7 years of experience programming with different programming and scripting languages which are outlined on my resume. During my time as an undergraduate, my most used language for coursework was Java, but I also used C++, I got the opportunity to work with Biomecanica LTD a foot clinic. I created a database to maintain record of their patients as well as their clinical history and appointments. I also worked on an associated web application that allowed entering and consulting all the information. As I was doing this job, I also worked as a teaching assistant for the university in a compilers and programming course. </w:t>
+        <w:t xml:space="preserve">I currently work in the development and maintenance of the Data Connector Matrix, which are plugins for a middleware infrastructure called the OpenSpirit Runtime.  </w:t>
+      </w:r>
+      <w:r>
+        <w:t xml:space="preserve">Data connectors allow users to </w:t>
+      </w:r>
+      <w:r>
+        <w:t>connect to diverse data stores through a consistent programing interface. Applications may connect and use the OpenSpirit common data model and then be shielded from having to understand the differences between different vendors’ data models and storage formats. Alternatively, for most data connectors, an application may choose to connect and access data through the full underlying native data model - still using a consistent programming interface.</w:t>
+      </w:r>
+    </w:p>
+    <w:p>
+      <w:r>
+        <w:t xml:space="preserve">I finished </w:t>
+      </w:r>
+      <w:r>
+        <w:t>my master's degree with the University of New Brunswick</w:t>
+      </w:r>
+      <w:r>
+        <w:t xml:space="preserve"> 3 years ago</w:t>
+      </w:r>
+      <w:r>
+        <w:t xml:space="preserve">. </w:t>
+      </w:r>
+      <w:r>
+        <w:t xml:space="preserve">In general, </w:t>
+      </w:r>
+      <w:r>
+        <w:t xml:space="preserve">I have </w:t>
+      </w:r>
+      <w:r>
+        <w:t xml:space="preserve">had </w:t>
+      </w:r>
+      <w:r>
+        <w:t xml:space="preserve">more than 7 years of experience programming with different programming and scripting languages which are outlined on my resume. During my time as an undergraduate, my most used language for coursework was Java, but I also used C++, I got the opportunity to work with Biomecanica LTD a foot clinic. I created a database to maintain record of their patients as well as their clinical history and appointments. I also worked on an associated web application that allowed entering and consulting all the information. As I was doing this job, I also worked as a teaching assistant for the university in a compilers and programming course. </w:t>
       </w:r>
     </w:p>
     <w:p>
@@ -326,6 +353,7 @@
     </w:p>
     <w:p>
       <w:r>
+        <w:lastRenderedPageBreak/>
         <w:t xml:space="preserve">I have heard that you have </w:t>
       </w:r>
       <w:r>
@@ -346,12 +374,14 @@
     </w:p>
     <w:p>
       <w:r>
-        <w:t xml:space="preserve">I noticed that some of the ore known databases were not mentioned on the Data Connector website, such as Oracle, SQL Server, and PostGre. </w:t>
-      </w:r>
-    </w:p>
-    <w:p>
-      <w:r>
-        <w:lastRenderedPageBreak/>
+        <w:t xml:space="preserve">I noticed that some of the more </w:t>
+      </w:r>
+      <w:r>
+        <w:t xml:space="preserve">known databases were not mentioned on the Data Connector website, such as Oracle, SQL Server, and PostGre. </w:t>
+      </w:r>
+    </w:p>
+    <w:p>
+      <w:r>
         <w:t>So is this geared more towards Seismic Data databases?</w:t>
       </w:r>
     </w:p>
@@ -370,7 +400,10 @@
         <w:t>Who would I be reporting to?</w:t>
       </w:r>
     </w:p>
-    <w:p/>
+    <w:p>
+      <w:bookmarkStart w:id="0" w:name="_GoBack"/>
+      <w:bookmarkEnd w:id="0"/>
+    </w:p>
     <w:sectPr>
       <w:pgSz w:w="12240" w:h="15840"/>
       <w:pgMar w:top="1440" w:right="1440" w:bottom="1440" w:left="1440" w:header="720" w:footer="720" w:gutter="0"/>
@@ -382,7 +415,7 @@
 </file>
 
 <file path=word/numbering.xml><?xml version="1.0" encoding="utf-8"?>
-<w:numbering xmlns:ve="http://schemas.openxmlformats.org/markup-compatibility/2006" xmlns:o="urn:schemas-microsoft-com:office:office" xmlns:r="http://schemas.openxmlformats.org/officeDocument/2006/relationships" xmlns:m="http://schemas.openxmlformats.org/officeDocument/2006/math" xmlns:v="urn:schemas-microsoft-com:vml" xmlns:wp="http://schemas.openxmlformats.org/drawingml/2006/wordprocessingDrawing" xmlns:w10="urn:schemas-microsoft-com:office:word" xmlns:w="http://schemas.openxmlformats.org/wordprocessingml/2006/main" xmlns:wne="http://schemas.microsoft.com/office/word/2006/wordml">
+<w:numbering xmlns:wpc="http://schemas.microsoft.com/office/word/2010/wordprocessingCanvas" xmlns:mc="http://schemas.openxmlformats.org/markup-compatibility/2006" xmlns:o="urn:schemas-microsoft-com:office:office" xmlns:r="http://schemas.openxmlformats.org/officeDocument/2006/relationships" xmlns:m="http://schemas.openxmlformats.org/officeDocument/2006/math" xmlns:v="urn:schemas-microsoft-com:vml" xmlns:wp14="http://schemas.microsoft.com/office/word/2010/wordprocessingDrawing" xmlns:wp="http://schemas.openxmlformats.org/drawingml/2006/wordprocessingDrawing" xmlns:w10="urn:schemas-microsoft-com:office:word" xmlns:w="http://schemas.openxmlformats.org/wordprocessingml/2006/main" xmlns:w14="http://schemas.microsoft.com/office/word/2010/wordml" xmlns:wpg="http://schemas.microsoft.com/office/word/2010/wordprocessingGroup" xmlns:wpi="http://schemas.microsoft.com/office/word/2010/wordprocessingInk" xmlns:wne="http://schemas.microsoft.com/office/word/2006/wordml" xmlns:wps="http://schemas.microsoft.com/office/word/2010/wordprocessingShape" mc:Ignorable="w14 wp14">
   <w:abstractNum w:abstractNumId="0">
     <w:nsid w:val="713C4FD9"/>
     <w:multiLevelType w:val="hybridMultilevel"/>
@@ -568,7 +601,7 @@
 </file>
 
 <file path=word/styles.xml><?xml version="1.0" encoding="utf-8"?>
-<w:styles xmlns:r="http://schemas.openxmlformats.org/officeDocument/2006/relationships" xmlns:w="http://schemas.openxmlformats.org/wordprocessingml/2006/main">
+<w:styles xmlns:mc="http://schemas.openxmlformats.org/markup-compatibility/2006" xmlns:r="http://schemas.openxmlformats.org/officeDocument/2006/relationships" xmlns:w="http://schemas.openxmlformats.org/wordprocessingml/2006/main" xmlns:w14="http://schemas.microsoft.com/office/word/2010/wordml" mc:Ignorable="w14">
   <w:docDefaults>
     <w:rPrDefault>
       <w:rPr>
@@ -786,7 +819,6 @@
     <w:uiPriority w:val="99"/>
     <w:semiHidden/>
     <w:unhideWhenUsed/>
-    <w:qFormat/>
     <w:tblPr>
       <w:tblInd w:w="0" w:type="dxa"/>
       <w:tblCellMar>
@@ -841,6 +873,196 @@
     <w:pPr>
       <w:spacing w:after="0" w:line="240" w:lineRule="auto"/>
     </w:pPr>
+  </w:style>
+</w:styles>
+</file>
+
+<file path=word/stylesWithEffects.xml><?xml version="1.0" encoding="utf-8"?>
+<w:styles xmlns:wpc="http://schemas.microsoft.com/office/word/2010/wordprocessingCanvas" xmlns:mc="http://schemas.openxmlformats.org/markup-compatibility/2006" xmlns:o="urn:schemas-microsoft-com:office:office" xmlns:r="http://schemas.openxmlformats.org/officeDocument/2006/relationships" xmlns:m="http://schemas.openxmlformats.org/officeDocument/2006/math" xmlns:v="urn:schemas-microsoft-com:vml" xmlns:wp14="http://schemas.microsoft.com/office/word/2010/wordprocessingDrawing" xmlns:wp="http://schemas.openxmlformats.org/drawingml/2006/wordprocessingDrawing" xmlns:w10="urn:schemas-microsoft-com:office:word" xmlns:w="http://schemas.openxmlformats.org/wordprocessingml/2006/main" xmlns:w14="http://schemas.microsoft.com/office/word/2010/wordml" xmlns:wpg="http://schemas.microsoft.com/office/word/2010/wordprocessingGroup" xmlns:wpi="http://schemas.microsoft.com/office/word/2010/wordprocessingInk" xmlns:wne="http://schemas.microsoft.com/office/word/2006/wordml" xmlns:wps="http://schemas.microsoft.com/office/word/2010/wordprocessingShape" mc:Ignorable="w14 wp14">
+  <w:docDefaults>
+    <w:rPrDefault>
+      <w:rPr>
+        <w:rFonts w:asciiTheme="minorHAnsi" w:eastAsiaTheme="minorEastAsia" w:hAnsiTheme="minorHAnsi" w:cstheme="minorBidi"/>
+        <w:sz w:val="22"/>
+        <w:szCs w:val="22"/>
+        <w:lang w:val="en-US" w:eastAsia="en-US" w:bidi="ar-SA"/>
+      </w:rPr>
+    </w:rPrDefault>
+    <w:pPrDefault>
+      <w:pPr>
+        <w:spacing w:after="200" w:line="276" w:lineRule="auto"/>
+      </w:pPr>
+    </w:pPrDefault>
+  </w:docDefaults>
+  <w:latentStyles w:defLockedState="0" w:defUIPriority="99" w:defSemiHidden="1" w:defUnhideWhenUsed="1" w:defQFormat="0" w:count="267">
+    <w:lsdException w:name="Normal" w:semiHidden="0" w:uiPriority="0" w:unhideWhenUsed="0" w:qFormat="1"/>
+    <w:lsdException w:name="heading 1" w:semiHidden="0" w:uiPriority="9" w:unhideWhenUsed="0" w:qFormat="1"/>
+    <w:lsdException w:name="heading 2" w:uiPriority="9" w:qFormat="1"/>
+    <w:lsdException w:name="heading 3" w:uiPriority="9" w:qFormat="1"/>
+    <w:lsdException w:name="heading 4" w:uiPriority="9" w:qFormat="1"/>
+    <w:lsdException w:name="heading 5" w:uiPriority="9" w:qFormat="1"/>
+    <w:lsdException w:name="heading 6" w:uiPriority="9" w:qFormat="1"/>
+    <w:lsdException w:name="heading 7" w:uiPriority="9" w:qFormat="1"/>
+    <w:lsdException w:name="heading 8" w:uiPriority="9" w:qFormat="1"/>
+    <w:lsdException w:name="heading 9" w:uiPriority="9" w:qFormat="1"/>
+    <w:lsdException w:name="toc 1" w:uiPriority="39"/>
+    <w:lsdException w:name="toc 2" w:uiPriority="39"/>
+    <w:lsdException w:name="toc 3" w:uiPriority="39"/>
+    <w:lsdException w:name="toc 4" w:uiPriority="39"/>
+    <w:lsdException w:name="toc 5" w:uiPriority="39"/>
+    <w:lsdException w:name="toc 6" w:uiPriority="39"/>
+    <w:lsdException w:name="toc 7" w:uiPriority="39"/>
+    <w:lsdException w:name="toc 8" w:uiPriority="39"/>
+    <w:lsdException w:name="toc 9" w:uiPriority="39"/>
+    <w:lsdException w:name="caption" w:uiPriority="35" w:qFormat="1"/>
+    <w:lsdException w:name="Title" w:semiHidden="0" w:uiPriority="10" w:unhideWhenUsed="0" w:qFormat="1"/>
+    <w:lsdException w:name="Default Paragraph Font" w:uiPriority="1"/>
+    <w:lsdException w:name="Subtitle" w:semiHidden="0" w:uiPriority="11" w:unhideWhenUsed="0" w:qFormat="1"/>
+    <w:lsdException w:name="Strong" w:semiHidden="0" w:uiPriority="22" w:unhideWhenUsed="0" w:qFormat="1"/>
+    <w:lsdException w:name="Emphasis" w:semiHidden="0" w:uiPriority="20" w:unhideWhenUsed="0" w:qFormat="1"/>
+    <w:lsdException w:name="Table Grid" w:semiHidden="0" w:uiPriority="59" w:unhideWhenUsed="0"/>
+    <w:lsdException w:name="Placeholder Text" w:unhideWhenUsed="0"/>
+    <w:lsdException w:name="No Spacing" w:semiHidden="0" w:uiPriority="1" w:unhideWhenUsed="0" w:qFormat="1"/>
+    <w:lsdException w:name="Light Shading" w:semiHidden="0" w:uiPriority="60" w:unhideWhenUsed="0"/>
+    <w:lsdException w:name="Light List" w:semiHidden="0" w:uiPriority="61" w:unhideWhenUsed="0"/>
+    <w:lsdException w:name="Light Grid" w:semiHidden="0" w:uiPriority="62" w:unhideWhenUsed="0"/>
+    <w:lsdException w:name="Medium Shading 1" w:semiHidden="0" w:uiPriority="63" w:unhideWhenUsed="0"/>
+    <w:lsdException w:name="Medium Shading 2" w:semiHidden="0" w:uiPriority="64" w:unhideWhenUsed="0"/>
+    <w:lsdException w:name="Medium List 1" w:semiHidden="0" w:uiPriority="65" w:unhideWhenUsed="0"/>
+    <w:lsdException w:name="Medium List 2" w:semiHidden="0" w:uiPriority="66" w:unhideWhenUsed="0"/>
+    <w:lsdException w:name="Medium Grid 1" w:semiHidden="0" w:uiPriority="67" w:unhideWhenUsed="0"/>
+    <w:lsdException w:name="Medium Grid 2" w:semiHidden="0" w:uiPriority="68" w:unhideWhenUsed="0"/>
+    <w:lsdException w:name="Medium Grid 3" w:semiHidden="0" w:uiPriority="69" w:unhideWhenUsed="0"/>
+    <w:lsdException w:name="Dark List" w:semiHidden="0" w:uiPriority="70" w:unhideWhenUsed="0"/>
+    <w:lsdException w:name="Colorful Shading" w:semiHidden="0" w:uiPriority="71" w:unhideWhenUsed="0"/>
+    <w:lsdException w:name="Colorful List" w:semiHidden="0" w:uiPriority="72" w:unhideWhenUsed="0"/>
+    <w:lsdException w:name="Colorful Grid" w:semiHidden="0" w:uiPriority="73" w:unhideWhenUsed="0"/>
+    <w:lsdException w:name="Light Shading Accent 1" w:semiHidden="0" w:uiPriority="60" w:unhideWhenUsed="0"/>
+    <w:lsdException w:name="Light List Accent 1" w:semiHidden="0" w:uiPriority="61" w:unhideWhenUsed="0"/>
+    <w:lsdException w:name="Light Grid Accent 1" w:semiHidden="0" w:uiPriority="62" w:unhideWhenUsed="0"/>
+    <w:lsdException w:name="Medium Shading 1 Accent 1" w:semiHidden="0" w:uiPriority="63" w:unhideWhenUsed="0"/>
+    <w:lsdException w:name="Medium Shading 2 Accent 1" w:semiHidden="0" w:uiPriority="64" w:unhideWhenUsed="0"/>
+    <w:lsdException w:name="Medium List 1 Accent 1" w:semiHidden="0" w:uiPriority="65" w:unhideWhenUsed="0"/>
+    <w:lsdException w:name="Revision" w:unhideWhenUsed="0"/>
+    <w:lsdException w:name="List Paragraph" w:semiHidden="0" w:uiPriority="34" w:unhideWhenUsed="0" w:qFormat="1"/>
+    <w:lsdException w:name="Quote" w:semiHidden="0" w:uiPriority="29" w:unhideWhenUsed="0" w:qFormat="1"/>
+    <w:lsdException w:name="Intense Quote" w:semiHidden="0" w:uiPriority="30" w:unhideWhenUsed="0" w:qFormat="1"/>
+    <w:lsdException w:name="Medium List 2 Accent 1" w:semiHidden="0" w:uiPriority="66" w:unhideWhenUsed="0"/>
+    <w:lsdException w:name="Medium Grid 1 Accent 1" w:semiHidden="0" w:uiPriority="67" w:unhideWhenUsed="0"/>
+    <w:lsdException w:name="Medium Grid 2 Accent 1" w:semiHidden="0" w:uiPriority="68" w:unhideWhenUsed="0"/>
+    <w:lsdException w:name="Medium Grid 3 Accent 1" w:semiHidden="0" w:uiPriority="69" w:unhideWhenUsed="0"/>
+    <w:lsdException w:name="Dark List Accent 1" w:semiHidden="0" w:uiPriority="70" w:unhideWhenUsed="0"/>
+    <w:lsdException w:name="Colorful Shading Accent 1" w:semiHidden="0" w:uiPriority="71" w:unhideWhenUsed="0"/>
+    <w:lsdException w:name="Colorful List Accent 1" w:semiHidden="0" w:uiPriority="72" w:unhideWhenUsed="0"/>
+    <w:lsdException w:name="Colorful Grid Accent 1" w:semiHidden="0" w:uiPriority="73" w:unhideWhenUsed="0"/>
+    <w:lsdException w:name="Light Shading Accent 2" w:semiHidden="0" w:uiPriority="60" w:unhideWhenUsed="0"/>
+    <w:lsdException w:name="Light List Accent 2" w:semiHidden="0" w:uiPriority="61" w:unhideWhenUsed="0"/>
+    <w:lsdException w:name="Light Grid Accent 2" w:semiHidden="0" w:uiPriority="62" w:unhideWhenUsed="0"/>
+    <w:lsdException w:name="Medium Shading 1 Accent 2" w:semiHidden="0" w:uiPriority="63" w:unhideWhenUsed="0"/>
+    <w:lsdException w:name="Medium Shading 2 Accent 2" w:semiHidden="0" w:uiPriority="64" w:unhideWhenUsed="0"/>
+    <w:lsdException w:name="Medium List 1 Accent 2" w:semiHidden="0" w:uiPriority="65" w:unhideWhenUsed="0"/>
+    <w:lsdException w:name="Medium List 2 Accent 2" w:semiHidden="0" w:uiPriority="66" w:unhideWhenUsed="0"/>
+    <w:lsdException w:name="Medium Grid 1 Accent 2" w:semiHidden="0" w:uiPriority="67" w:unhideWhenUsed="0"/>
+    <w:lsdException w:name="Medium Grid 2 Accent 2" w:semiHidden="0" w:uiPriority="68" w:unhideWhenUsed="0"/>
+    <w:lsdException w:name="Medium Grid 3 Accent 2" w:semiHidden="0" w:uiPriority="69" w:unhideWhenUsed="0"/>
+    <w:lsdException w:name="Dark List Accent 2" w:semiHidden="0" w:uiPriority="70" w:unhideWhenUsed="0"/>
+    <w:lsdException w:name="Colorful Shading Accent 2" w:semiHidden="0" w:uiPriority="71" w:unhideWhenUsed="0"/>
+    <w:lsdException w:name="Colorful List Accent 2" w:semiHidden="0" w:uiPriority="72" w:unhideWhenUsed="0"/>
+    <w:lsdException w:name="Colorful Grid Accent 2" w:semiHidden="0" w:uiPriority="73" w:unhideWhenUsed="0"/>
+    <w:lsdException w:name="Light Shading Accent 3" w:semiHidden="0" w:uiPriority="60" w:unhideWhenUsed="0"/>
+    <w:lsdException w:name="Light List Accent 3" w:semiHidden="0" w:uiPriority="61" w:unhideWhenUsed="0"/>
+    <w:lsdException w:name="Light Grid Accent 3" w:semiHidden="0" w:uiPriority="62" w:unhideWhenUsed="0"/>
+    <w:lsdException w:name="Medium Shading 1 Accent 3" w:semiHidden="0" w:uiPriority="63" w:unhideWhenUsed="0"/>
+    <w:lsdException w:name="Medium Shading 2 Accent 3" w:semiHidden="0" w:uiPriority="64" w:unhideWhenUsed="0"/>
+    <w:lsdException w:name="Medium List 1 Accent 3" w:semiHidden="0" w:uiPriority="65" w:unhideWhenUsed="0"/>
+    <w:lsdException w:name="Medium List 2 Accent 3" w:semiHidden="0" w:uiPriority="66" w:unhideWhenUsed="0"/>
+    <w:lsdException w:name="Medium Grid 1 Accent 3" w:semiHidden="0" w:uiPriority="67" w:unhideWhenUsed="0"/>
+    <w:lsdException w:name="Medium Grid 2 Accent 3" w:semiHidden="0" w:uiPriority="68" w:unhideWhenUsed="0"/>
+    <w:lsdException w:name="Medium Grid 3 Accent 3" w:semiHidden="0" w:uiPriority="69" w:unhideWhenUsed="0"/>
+    <w:lsdException w:name="Dark List Accent 3" w:semiHidden="0" w:uiPriority="70" w:unhideWhenUsed="0"/>
+    <w:lsdException w:name="Colorful Shading Accent 3" w:semiHidden="0" w:uiPriority="71" w:unhideWhenUsed="0"/>
+    <w:lsdException w:name="Colorful List Accent 3" w:semiHidden="0" w:uiPriority="72" w:unhideWhenUsed="0"/>
+    <w:lsdException w:name="Colorful Grid Accent 3" w:semiHidden="0" w:uiPriority="73" w:unhideWhenUsed="0"/>
+    <w:lsdException w:name="Light Shading Accent 4" w:semiHidden="0" w:uiPriority="60" w:unhideWhenUsed="0"/>
+    <w:lsdException w:name="Light List Accent 4" w:semiHidden="0" w:uiPriority="61" w:unhideWhenUsed="0"/>
+    <w:lsdException w:name="Light Grid Accent 4" w:semiHidden="0" w:uiPriority="62" w:unhideWhenUsed="0"/>
+    <w:lsdException w:name="Medium Shading 1 Accent 4" w:semiHidden="0" w:uiPriority="63" w:unhideWhenUsed="0"/>
+    <w:lsdException w:name="Medium Shading 2 Accent 4" w:semiHidden="0" w:uiPriority="64" w:unhideWhenUsed="0"/>
+    <w:lsdException w:name="Medium List 1 Accent 4" w:semiHidden="0" w:uiPriority="65" w:unhideWhenUsed="0"/>
+    <w:lsdException w:name="Medium List 2 Accent 4" w:semiHidden="0" w:uiPriority="66" w:unhideWhenUsed="0"/>
+    <w:lsdException w:name="Medium Grid 1 Accent 4" w:semiHidden="0" w:uiPriority="67" w:unhideWhenUsed="0"/>
+    <w:lsdException w:name="Medium Grid 2 Accent 4" w:semiHidden="0" w:uiPriority="68" w:unhideWhenUsed="0"/>
+    <w:lsdException w:name="Medium Grid 3 Accent 4" w:semiHidden="0" w:uiPriority="69" w:unhideWhenUsed="0"/>
+    <w:lsdException w:name="Dark List Accent 4" w:semiHidden="0" w:uiPriority="70" w:unhideWhenUsed="0"/>
+    <w:lsdException w:name="Colorful Shading Accent 4" w:semiHidden="0" w:uiPriority="71" w:unhideWhenUsed="0"/>
+    <w:lsdException w:name="Colorful List Accent 4" w:semiHidden="0" w:uiPriority="72" w:unhideWhenUsed="0"/>
+    <w:lsdException w:name="Colorful Grid Accent 4" w:semiHidden="0" w:uiPriority="73" w:unhideWhenUsed="0"/>
+    <w:lsdException w:name="Light Shading Accent 5" w:semiHidden="0" w:uiPriority="60" w:unhideWhenUsed="0"/>
+    <w:lsdException w:name="Light List Accent 5" w:semiHidden="0" w:uiPriority="61" w:unhideWhenUsed="0"/>
+    <w:lsdException w:name="Light Grid Accent 5" w:semiHidden="0" w:uiPriority="62" w:unhideWhenUsed="0"/>
+    <w:lsdException w:name="Medium Shading 1 Accent 5" w:semiHidden="0" w:uiPriority="63" w:unhideWhenUsed="0"/>
+    <w:lsdException w:name="Medium Shading 2 Accent 5" w:semiHidden="0" w:uiPriority="64" w:unhideWhenUsed="0"/>
+    <w:lsdException w:name="Medium List 1 Accent 5" w:semiHidden="0" w:uiPriority="65" w:unhideWhenUsed="0"/>
+    <w:lsdException w:name="Medium List 2 Accent 5" w:semiHidden="0" w:uiPriority="66" w:unhideWhenUsed="0"/>
+    <w:lsdException w:name="Medium Grid 1 Accent 5" w:semiHidden="0" w:uiPriority="67" w:unhideWhenUsed="0"/>
+    <w:lsdException w:name="Medium Grid 2 Accent 5" w:semiHidden="0" w:uiPriority="68" w:unhideWhenUsed="0"/>
+    <w:lsdException w:name="Medium Grid 3 Accent 5" w:semiHidden="0" w:uiPriority="69" w:unhideWhenUsed="0"/>
+    <w:lsdException w:name="Dark List Accent 5" w:semiHidden="0" w:uiPriority="70" w:unhideWhenUsed="0"/>
+    <w:lsdException w:name="Colorful Shading Accent 5" w:semiHidden="0" w:uiPriority="71" w:unhideWhenUsed="0"/>
+    <w:lsdException w:name="Colorful List Accent 5" w:semiHidden="0" w:uiPriority="72" w:unhideWhenUsed="0"/>
+    <w:lsdException w:name="Colorful Grid Accent 5" w:semiHidden="0" w:uiPriority="73" w:unhideWhenUsed="0"/>
+    <w:lsdException w:name="Light Shading Accent 6" w:semiHidden="0" w:uiPriority="60" w:unhideWhenUsed="0"/>
+    <w:lsdException w:name="Light List Accent 6" w:semiHidden="0" w:uiPriority="61" w:unhideWhenUsed="0"/>
+    <w:lsdException w:name="Light Grid Accent 6" w:semiHidden="0" w:uiPriority="62" w:unhideWhenUsed="0"/>
+    <w:lsdException w:name="Medium Shading 1 Accent 6" w:semiHidden="0" w:uiPriority="63" w:unhideWhenUsed="0"/>
+    <w:lsdException w:name="Medium Shading 2 Accent 6" w:semiHidden="0" w:uiPriority="64" w:unhideWhenUsed="0"/>
+    <w:lsdException w:name="Medium List 1 Accent 6" w:semiHidden="0" w:uiPriority="65" w:unhideWhenUsed="0"/>
+    <w:lsdException w:name="Medium List 2 Accent 6" w:semiHidden="0" w:uiPriority="66" w:unhideWhenUsed="0"/>
+    <w:lsdException w:name="Medium Grid 1 Accent 6" w:semiHidden="0" w:uiPriority="67" w:unhideWhenUsed="0"/>
+    <w:lsdException w:name="Medium Grid 2 Accent 6" w:semiHidden="0" w:uiPriority="68" w:unhideWhenUsed="0"/>
+    <w:lsdException w:name="Medium Grid 3 Accent 6" w:semiHidden="0" w:uiPriority="69" w:unhideWhenUsed="0"/>
+    <w:lsdException w:name="Dark List Accent 6" w:semiHidden="0" w:uiPriority="70" w:unhideWhenUsed="0"/>
+    <w:lsdException w:name="Colorful Shading Accent 6" w:semiHidden="0" w:uiPriority="71" w:unhideWhenUsed="0"/>
+    <w:lsdException w:name="Colorful List Accent 6" w:semiHidden="0" w:uiPriority="72" w:unhideWhenUsed="0"/>
+    <w:lsdException w:name="Colorful Grid Accent 6" w:semiHidden="0" w:uiPriority="73" w:unhideWhenUsed="0"/>
+    <w:lsdException w:name="Subtle Emphasis" w:semiHidden="0" w:uiPriority="19" w:unhideWhenUsed="0" w:qFormat="1"/>
+    <w:lsdException w:name="Intense Emphasis" w:semiHidden="0" w:uiPriority="21" w:unhideWhenUsed="0" w:qFormat="1"/>
+    <w:lsdException w:name="Subtle Reference" w:semiHidden="0" w:uiPriority="31" w:unhideWhenUsed="0" w:qFormat="1"/>
+    <w:lsdException w:name="Intense Reference" w:semiHidden="0" w:uiPriority="32" w:unhideWhenUsed="0" w:qFormat="1"/>
+    <w:lsdException w:name="Book Title" w:semiHidden="0" w:uiPriority="33" w:unhideWhenUsed="0" w:qFormat="1"/>
+    <w:lsdException w:name="Bibliography" w:uiPriority="37"/>
+    <w:lsdException w:name="TOC Heading" w:uiPriority="39" w:qFormat="1"/>
+  </w:latentStyles>
+  <w:style w:type="paragraph" w:default="1" w:styleId="Normal">
+    <w:name w:val="Normal"/>
+    <w:qFormat/>
+  </w:style>
+  <w:style w:type="character" w:default="1" w:styleId="DefaultParagraphFont">
+    <w:name w:val="Default Paragraph Font"/>
+    <w:uiPriority w:val="1"/>
+    <w:semiHidden/>
+    <w:unhideWhenUsed/>
+  </w:style>
+  <w:style w:type="table" w:default="1" w:styleId="TableNormal">
+    <w:name w:val="Normal Table"/>
+    <w:uiPriority w:val="99"/>
+    <w:semiHidden/>
+    <w:unhideWhenUsed/>
+    <w:tblPr>
+      <w:tblInd w:w="0" w:type="dxa"/>
+      <w:tblCellMar>
+        <w:top w:w="0" w:type="dxa"/>
+        <w:left w:w="108" w:type="dxa"/>
+        <w:bottom w:w="0" w:type="dxa"/>
+        <w:right w:w="108" w:type="dxa"/>
+      </w:tblCellMar>
+    </w:tblPr>
+  </w:style>
+  <w:style w:type="numbering" w:default="1" w:styleId="NoList">
+    <w:name w:val="No List"/>
+    <w:uiPriority w:val="99"/>
+    <w:semiHidden/>
+    <w:unhideWhenUsed/>
   </w:style>
 </w:styles>
 </file>

</xml_diff>